<commit_message>
Coreccion precision plan de gestion de cronograma
</commit_message>
<xml_diff>
--- a/docs/words/Cronograma/PLAN DE GESTION DEL CRONOGRAMA_v1.1.docx
+++ b/docs/words/Cronograma/PLAN DE GESTION DEL CRONOGRAMA_v1.1.docx
@@ -1,6 +1,6 @@
 
 <file path=word/document.xml><?xml version="1.0" encoding="utf-8"?>
-<w:document xmlns:wpc="http://schemas.microsoft.com/office/word/2010/wordprocessingCanvas" xmlns:cx="http://schemas.microsoft.com/office/drawing/2014/chartex" xmlns:cx1="http://schemas.microsoft.com/office/drawing/2015/9/8/chartex" xmlns:cx2="http://schemas.microsoft.com/office/drawing/2015/10/21/chartex" xmlns:cx3="http://schemas.microsoft.com/office/drawing/2016/5/9/chartex" xmlns:cx4="http://schemas.microsoft.com/office/drawing/2016/5/10/chartex" xmlns:cx5="http://schemas.microsoft.com/office/drawing/2016/5/11/chartex" xmlns:cx6="http://schemas.microsoft.com/office/drawing/2016/5/12/chartex" xmlns:cx7="http://schemas.microsoft.com/office/drawing/2016/5/13/chartex" xmlns:cx8="http://schemas.microsoft.com/office/drawing/2016/5/14/chartex" xmlns:mc="http://schemas.openxmlformats.org/markup-compatibility/2006" xmlns:aink="http://schemas.microsoft.com/office/drawing/2016/ink" xmlns:am3d="http://schemas.microsoft.com/office/drawing/2017/model3d" xmlns:o="urn:schemas-microsoft-com:office:office" xmlns:r="http://schemas.openxmlformats.org/officeDocument/2006/relationships" xmlns:m="http://schemas.openxmlformats.org/officeDocument/2006/math" xmlns:v="urn:schemas-microsoft-com:vml" xmlns:wp14="http://schemas.microsoft.com/office/word/2010/wordprocessingDrawing" xmlns:wp="http://schemas.openxmlformats.org/drawingml/2006/wordprocessingDrawing" xmlns:w10="urn:schemas-microsoft-com:office:word" xmlns:w="http://schemas.openxmlformats.org/wordprocessingml/2006/main" xmlns:w14="http://schemas.microsoft.com/office/word/2010/wordml" xmlns:w15="http://schemas.microsoft.com/office/word/2012/wordml" xmlns:w16cex="http://schemas.microsoft.com/office/word/2018/wordml/cex" xmlns:w16cid="http://schemas.microsoft.com/office/word/2016/wordml/cid" xmlns:w16="http://schemas.microsoft.com/office/word/2018/wordml" xmlns:w16sdtdh="http://schemas.microsoft.com/office/word/2020/wordml/sdtdatahash" xmlns:w16se="http://schemas.microsoft.com/office/word/2015/wordml/symex" xmlns:wpg="http://schemas.microsoft.com/office/word/2010/wordprocessingGroup" xmlns:wpi="http://schemas.microsoft.com/office/word/2010/wordprocessingInk" xmlns:wne="http://schemas.microsoft.com/office/word/2006/wordml" xmlns:wps="http://schemas.microsoft.com/office/word/2010/wordprocessingShape" mc:Ignorable="w14 w15 w16se w16cid w16 w16cex w16sdtdh wp14">
+<w:document xmlns:wpc="http://schemas.microsoft.com/office/word/2010/wordprocessingCanvas" xmlns:cx="http://schemas.microsoft.com/office/drawing/2014/chartex" xmlns:cx1="http://schemas.microsoft.com/office/drawing/2015/9/8/chartex" xmlns:cx2="http://schemas.microsoft.com/office/drawing/2015/10/21/chartex" xmlns:cx3="http://schemas.microsoft.com/office/drawing/2016/5/9/chartex" xmlns:cx4="http://schemas.microsoft.com/office/drawing/2016/5/10/chartex" xmlns:cx5="http://schemas.microsoft.com/office/drawing/2016/5/11/chartex" xmlns:cx6="http://schemas.microsoft.com/office/drawing/2016/5/12/chartex" xmlns:cx7="http://schemas.microsoft.com/office/drawing/2016/5/13/chartex" xmlns:cx8="http://schemas.microsoft.com/office/drawing/2016/5/14/chartex" xmlns:mc="http://schemas.openxmlformats.org/markup-compatibility/2006" xmlns:aink="http://schemas.microsoft.com/office/drawing/2016/ink" xmlns:am3d="http://schemas.microsoft.com/office/drawing/2017/model3d" xmlns:o="urn:schemas-microsoft-com:office:office" xmlns:oel="http://schemas.microsoft.com/office/2019/extlst" xmlns:r="http://schemas.openxmlformats.org/officeDocument/2006/relationships" xmlns:m="http://schemas.openxmlformats.org/officeDocument/2006/math" xmlns:v="urn:schemas-microsoft-com:vml" xmlns:wp14="http://schemas.microsoft.com/office/word/2010/wordprocessingDrawing" xmlns:wp="http://schemas.openxmlformats.org/drawingml/2006/wordprocessingDrawing" xmlns:w10="urn:schemas-microsoft-com:office:word" xmlns:w="http://schemas.openxmlformats.org/wordprocessingml/2006/main" xmlns:w14="http://schemas.microsoft.com/office/word/2010/wordml" xmlns:w15="http://schemas.microsoft.com/office/word/2012/wordml" xmlns:w16cex="http://schemas.microsoft.com/office/word/2018/wordml/cex" xmlns:w16cid="http://schemas.microsoft.com/office/word/2016/wordml/cid" xmlns:w16="http://schemas.microsoft.com/office/word/2018/wordml" xmlns:w16du="http://schemas.microsoft.com/office/word/2023/wordml/word16du" xmlns:w16sdtdh="http://schemas.microsoft.com/office/word/2020/wordml/sdtdatahash" xmlns:w16se="http://schemas.microsoft.com/office/word/2015/wordml/symex" xmlns:wpg="http://schemas.microsoft.com/office/word/2010/wordprocessingGroup" xmlns:wpi="http://schemas.microsoft.com/office/word/2010/wordprocessingInk" xmlns:wne="http://schemas.microsoft.com/office/word/2006/wordml" xmlns:wps="http://schemas.microsoft.com/office/word/2010/wordprocessingShape" mc:Ignorable="w14 w15 w16se w16cid w16 w16cex w16sdtdh w16du wp14">
   <w:body>
     <w:p>
       <w:pPr>
@@ -722,6 +722,78 @@
           <w:sz w:val="20"/>
         </w:rPr>
       </w:pPr>
+      <w:r>
+        <w:rPr>
+          <w:sz w:val="20"/>
+        </w:rPr>
+        <w:br/>
+      </w:r>
+    </w:p>
+    <w:p>
+      <w:pPr>
+        <w:tabs>
+          <w:tab w:val="left" w:pos="1440"/>
+        </w:tabs>
+        <w:spacing w:after="0" w:afterAutospacing="0"/>
+        <w:rPr>
+          <w:sz w:val="20"/>
+        </w:rPr>
+      </w:pPr>
+    </w:p>
+    <w:p>
+      <w:pPr>
+        <w:tabs>
+          <w:tab w:val="left" w:pos="1440"/>
+        </w:tabs>
+        <w:spacing w:after="0" w:afterAutospacing="0"/>
+        <w:rPr>
+          <w:sz w:val="20"/>
+        </w:rPr>
+      </w:pPr>
+    </w:p>
+    <w:p>
+      <w:pPr>
+        <w:tabs>
+          <w:tab w:val="left" w:pos="1440"/>
+        </w:tabs>
+        <w:spacing w:after="0" w:afterAutospacing="0"/>
+        <w:rPr>
+          <w:sz w:val="20"/>
+        </w:rPr>
+      </w:pPr>
+    </w:p>
+    <w:p>
+      <w:pPr>
+        <w:tabs>
+          <w:tab w:val="left" w:pos="1440"/>
+        </w:tabs>
+        <w:spacing w:after="0" w:afterAutospacing="0"/>
+        <w:rPr>
+          <w:sz w:val="20"/>
+        </w:rPr>
+      </w:pPr>
+    </w:p>
+    <w:p>
+      <w:pPr>
+        <w:tabs>
+          <w:tab w:val="left" w:pos="1440"/>
+        </w:tabs>
+        <w:spacing w:after="0" w:afterAutospacing="0"/>
+        <w:rPr>
+          <w:sz w:val="20"/>
+        </w:rPr>
+      </w:pPr>
+    </w:p>
+    <w:p>
+      <w:pPr>
+        <w:tabs>
+          <w:tab w:val="left" w:pos="1440"/>
+        </w:tabs>
+        <w:spacing w:after="0" w:afterAutospacing="0"/>
+        <w:rPr>
+          <w:sz w:val="20"/>
+        </w:rPr>
+      </w:pPr>
     </w:p>
     <w:p>
       <w:pPr>
@@ -872,14 +944,7 @@
               <w:rPr>
                 <w:sz w:val="20"/>
               </w:rPr>
-              <w:t xml:space="preserve">Las duraciones de las actividades se estimarán y registrarán en horas y minutos. Esta unidad de medida nos proporcionará una mayor precisión en la planificación y el seguimiento del </w:t>
-            </w:r>
-            <w:r>
-              <w:rPr>
-                <w:sz w:val="20"/>
-              </w:rPr>
-              <w:lastRenderedPageBreak/>
-              <w:t>cronograma, especialmente para actividades de corta duración. Consideraremos un día laboral estándar de 8 horas, y todas las actividades se programarán dentro de este horario establecido para el proyecto. Este enfoque garantizará una gestión eficiente del tiempo y facilitará el cumplimiento de los plazos establecidos.</w:t>
+              <w:t>Las duraciones de las actividades se estimarán y registrarán en horas y minutos. Esta unidad de medida nos proporcionará una mayor precisión en la planificación y el seguimiento del cronograma, especialmente para actividades de corta duración. Consideraremos un día laboral estándar de 8 horas, y todas las actividades se programarán dentro de este horario establecido para el proyecto. Este enfoque garantizará una gestión eficiente del tiempo y facilitará el cumplimiento de los plazos establecidos.</w:t>
             </w:r>
           </w:p>
           <w:p>
@@ -930,15 +995,31 @@
               <w:rPr>
                 <w:sz w:val="20"/>
               </w:rPr>
-              <w:lastRenderedPageBreak/>
-              <w:t xml:space="preserve">Las estimaciones de duración se realizarán con una precisión de 30 minutos, lo que implica que las duraciones se redondearán a la mitad de hora más cercana (0.5 horas). Este nivel </w:t>
-            </w:r>
-            <w:r>
-              <w:rPr>
-                <w:sz w:val="20"/>
-              </w:rPr>
-              <w:lastRenderedPageBreak/>
-              <w:t>de precisión es apropiado para actividades de corta duración y nos permitirá reflejar con mayor exactitud el tiempo requerido para cada tarea. Al adoptar este enfoque, mejoraremos la confiabilidad del cronograma, facilitando una planificación más efectiva y un seguimiento más riguroso del progreso del proyecto.</w:t>
+              <w:t xml:space="preserve">A la hora de estimar el nivel de precisión hemos tenido en cuenta la baja experiencia del equipo en proyectos a esta escala y el hecho de que es un equipo en el que la mayoría de los integrantes están trabajando entre sí por primera vez, sin ningún tipo de experiencia previa con otros integrantes. </w:t>
+            </w:r>
+            <w:r>
+              <w:rPr>
+                <w:sz w:val="20"/>
+              </w:rPr>
+              <w:t>Las estimaciones de duración</w:t>
+            </w:r>
+            <w:r>
+              <w:rPr>
+                <w:sz w:val="20"/>
+              </w:rPr>
+              <w:t xml:space="preserve"> entonces</w:t>
+            </w:r>
+            <w:r>
+              <w:rPr>
+                <w:sz w:val="20"/>
+              </w:rPr>
+              <w:t xml:space="preserve"> se realizarán con una precisión</w:t>
+            </w:r>
+            <w:r>
+              <w:rPr>
+                <w:sz w:val="20"/>
+              </w:rPr>
+              <w:t xml:space="preserve"> que esté lo más cerca posible de reflejar el tiempo exacto invertido en una actividad, sin embargo, debido a lo anteriormente mencionado no esperamos una exactitud absoluta. </w:t>
             </w:r>
           </w:p>
         </w:tc>
@@ -957,15 +1038,7 @@
               <w:rPr>
                 <w:sz w:val="20"/>
               </w:rPr>
-              <w:lastRenderedPageBreak/>
-              <w:t xml:space="preserve">Se establecerá una reserva de contingencia equivalente al 10% del total de las duraciones estimadas de las actividades. Esta reserva está destinada a cubrir posibles retrasos, actividades </w:t>
-            </w:r>
-            <w:r>
-              <w:rPr>
-                <w:sz w:val="20"/>
-              </w:rPr>
-              <w:lastRenderedPageBreak/>
-              <w:t>adicionales o repeticiones que no hayan sido consideradas inicialmente, como despliegues adicionales en remoto o cambios en el plan de gestión de comunicaciones. La gestión de la reserva de contingencia estará a cargo del director del proyecto, quien deberá asegurar que su uso sea aprobado y debidamente documentado. Este enfoque garantizará un control adecuado sobre las posibles desviaciones en el cronograma, permitiendo una respuesta ágil ante imprevistos.</w:t>
+              <w:t>Se establecerá una reserva de contingencia equivalente al 10% del total de las duraciones estimadas de las actividades. Esta reserva está destinada a cubrir posibles retrasos, actividades adicionales o repeticiones que no hayan sido consideradas inicialmente, como despliegues adicionales en remoto o cambios en el plan de gestión de comunicaciones. La gestión de la reserva de contingencia estará a cargo del director del proyecto, quien deberá asegurar que su uso sea aprobado y debidamente documentado. Este enfoque garantizará un control adecuado sobre las posibles desviaciones en el cronograma, permitiendo una respuesta ágil ante imprevistos.</w:t>
             </w:r>
           </w:p>
         </w:tc>
@@ -1110,15 +1183,13 @@
               </w:rPr>
               <w:t xml:space="preserve">El nivel de detalle en la presentación del cronograma variará según el público destinatario. Para la alta dirección y los patrocinadores, se proporcionará un cronograma de alto nivel que destacará los hitos y </w:t>
             </w:r>
-            <w:proofErr w:type="gramStart"/>
-            <w:r>
-              <w:rPr>
-                <w:sz w:val="20"/>
-                <w:lang w:val="es-ES"/>
-              </w:rPr>
-              <w:t>entregables clave</w:t>
-            </w:r>
-            <w:proofErr w:type="gramEnd"/>
+            <w:r>
+              <w:rPr>
+                <w:sz w:val="20"/>
+                <w:lang w:val="es-ES"/>
+              </w:rPr>
+              <w:t>entregables claves</w:t>
+            </w:r>
             <w:r>
               <w:rPr>
                 <w:sz w:val="20"/>
@@ -1149,25 +1220,8 @@
                 <w:sz w:val="20"/>
                 <w:lang w:val="es-ES"/>
               </w:rPr>
-              <w:t>El cronograma se compartirá en formatos electrónicos, como archivos de Microsoft Project (.</w:t>
-            </w:r>
-            <w:proofErr w:type="spellStart"/>
-            <w:r>
-              <w:rPr>
-                <w:sz w:val="20"/>
-                <w:lang w:val="es-ES"/>
-              </w:rPr>
-              <w:t>mpp</w:t>
-            </w:r>
-            <w:proofErr w:type="spellEnd"/>
-            <w:r>
-              <w:rPr>
-                <w:sz w:val="20"/>
-                <w:lang w:val="es-ES"/>
-              </w:rPr>
-              <w:t xml:space="preserve">) y PDF, lo que permitirá su fácil distribución y acceso. Se utilizará una plataforma colaborativa, como </w:t>
-            </w:r>
-            <w:proofErr w:type="spellStart"/>
+              <w:t xml:space="preserve">El cronograma se compartirá en formatos electrónicos, como archivos de Microsoft Project (.mpp) y PDF, lo que permitirá su fácil distribución y acceso. Se utilizará una plataforma colaborativa, como </w:t>
+            </w:r>
             <w:r>
               <w:rPr>
                 <w:sz w:val="20"/>
@@ -1175,7 +1229,13 @@
               </w:rPr>
               <w:t>Discord</w:t>
             </w:r>
-            <w:proofErr w:type="spellEnd"/>
+            <w:r>
+              <w:rPr>
+                <w:sz w:val="20"/>
+                <w:lang w:val="es-ES"/>
+              </w:rPr>
+              <w:t xml:space="preserve"> </w:t>
+            </w:r>
             <w:r>
               <w:rPr>
                 <w:sz w:val="20"/>
@@ -1255,6 +1315,25 @@
               <w:spacing w:afterAutospacing="0"/>
               <w:rPr>
                 <w:sz w:val="20"/>
+              </w:rPr>
+            </w:pPr>
+          </w:p>
+        </w:tc>
+      </w:tr>
+      <w:tr>
+        <w:trPr>
+          <w:trHeight w:val="56"/>
+        </w:trPr>
+        <w:tc>
+          <w:tcPr>
+            <w:tcW w:w="14540" w:type="dxa"/>
+          </w:tcPr>
+          <w:p>
+            <w:pPr>
+              <w:spacing w:afterAutospacing="0"/>
+              <w:rPr>
+                <w:sz w:val="20"/>
+                <w:lang w:val="es-ES"/>
               </w:rPr>
             </w:pPr>
           </w:p>
@@ -1363,15 +1442,7 @@
                 <w:b/>
                 <w:sz w:val="20"/>
               </w:rPr>
-              <w:t xml:space="preserve">Cuentas de control de </w:t>
-            </w:r>
-            <w:r>
-              <w:rPr>
-                <w:b/>
-                <w:sz w:val="20"/>
-              </w:rPr>
-              <w:lastRenderedPageBreak/>
-              <w:t>la EDT</w:t>
+              <w:t>Cuentas de control de la EDT</w:t>
             </w:r>
           </w:p>
         </w:tc>
@@ -1396,7 +1467,6 @@
                 <w:sz w:val="20"/>
                 <w:lang w:val="es-ES"/>
               </w:rPr>
-              <w:lastRenderedPageBreak/>
               <w:t>Cuáles</w:t>
             </w:r>
             <w:r>
@@ -2364,7 +2434,7 @@
 </file>
 
 <file path=word/endnotes.xml><?xml version="1.0" encoding="utf-8"?>
-<w:endnotes xmlns:wpc="http://schemas.microsoft.com/office/word/2010/wordprocessingCanvas" xmlns:cx="http://schemas.microsoft.com/office/drawing/2014/chartex" xmlns:cx1="http://schemas.microsoft.com/office/drawing/2015/9/8/chartex" xmlns:cx2="http://schemas.microsoft.com/office/drawing/2015/10/21/chartex" xmlns:cx3="http://schemas.microsoft.com/office/drawing/2016/5/9/chartex" xmlns:cx4="http://schemas.microsoft.com/office/drawing/2016/5/10/chartex" xmlns:cx5="http://schemas.microsoft.com/office/drawing/2016/5/11/chartex" xmlns:cx6="http://schemas.microsoft.com/office/drawing/2016/5/12/chartex" xmlns:cx7="http://schemas.microsoft.com/office/drawing/2016/5/13/chartex" xmlns:cx8="http://schemas.microsoft.com/office/drawing/2016/5/14/chartex" xmlns:mc="http://schemas.openxmlformats.org/markup-compatibility/2006" xmlns:aink="http://schemas.microsoft.com/office/drawing/2016/ink" xmlns:am3d="http://schemas.microsoft.com/office/drawing/2017/model3d" xmlns:o="urn:schemas-microsoft-com:office:office" xmlns:r="http://schemas.openxmlformats.org/officeDocument/2006/relationships" xmlns:m="http://schemas.openxmlformats.org/officeDocument/2006/math" xmlns:v="urn:schemas-microsoft-com:vml" xmlns:wp14="http://schemas.microsoft.com/office/word/2010/wordprocessingDrawing" xmlns:wp="http://schemas.openxmlformats.org/drawingml/2006/wordprocessingDrawing" xmlns:w10="urn:schemas-microsoft-com:office:word" xmlns:w="http://schemas.openxmlformats.org/wordprocessingml/2006/main" xmlns:w14="http://schemas.microsoft.com/office/word/2010/wordml" xmlns:w15="http://schemas.microsoft.com/office/word/2012/wordml" xmlns:w16cex="http://schemas.microsoft.com/office/word/2018/wordml/cex" xmlns:w16cid="http://schemas.microsoft.com/office/word/2016/wordml/cid" xmlns:w16="http://schemas.microsoft.com/office/word/2018/wordml" xmlns:w16sdtdh="http://schemas.microsoft.com/office/word/2020/wordml/sdtdatahash" xmlns:w16se="http://schemas.microsoft.com/office/word/2015/wordml/symex" xmlns:wpg="http://schemas.microsoft.com/office/word/2010/wordprocessingGroup" xmlns:wpi="http://schemas.microsoft.com/office/word/2010/wordprocessingInk" xmlns:wne="http://schemas.microsoft.com/office/word/2006/wordml" xmlns:wps="http://schemas.microsoft.com/office/word/2010/wordprocessingShape" mc:Ignorable="w14 w15 w16se w16cid w16 w16cex w16sdtdh wp14">
+<w:endnotes xmlns:wpc="http://schemas.microsoft.com/office/word/2010/wordprocessingCanvas" xmlns:cx="http://schemas.microsoft.com/office/drawing/2014/chartex" xmlns:cx1="http://schemas.microsoft.com/office/drawing/2015/9/8/chartex" xmlns:cx2="http://schemas.microsoft.com/office/drawing/2015/10/21/chartex" xmlns:cx3="http://schemas.microsoft.com/office/drawing/2016/5/9/chartex" xmlns:cx4="http://schemas.microsoft.com/office/drawing/2016/5/10/chartex" xmlns:cx5="http://schemas.microsoft.com/office/drawing/2016/5/11/chartex" xmlns:cx6="http://schemas.microsoft.com/office/drawing/2016/5/12/chartex" xmlns:cx7="http://schemas.microsoft.com/office/drawing/2016/5/13/chartex" xmlns:cx8="http://schemas.microsoft.com/office/drawing/2016/5/14/chartex" xmlns:mc="http://schemas.openxmlformats.org/markup-compatibility/2006" xmlns:aink="http://schemas.microsoft.com/office/drawing/2016/ink" xmlns:am3d="http://schemas.microsoft.com/office/drawing/2017/model3d" xmlns:o="urn:schemas-microsoft-com:office:office" xmlns:oel="http://schemas.microsoft.com/office/2019/extlst" xmlns:r="http://schemas.openxmlformats.org/officeDocument/2006/relationships" xmlns:m="http://schemas.openxmlformats.org/officeDocument/2006/math" xmlns:v="urn:schemas-microsoft-com:vml" xmlns:wp14="http://schemas.microsoft.com/office/word/2010/wordprocessingDrawing" xmlns:wp="http://schemas.openxmlformats.org/drawingml/2006/wordprocessingDrawing" xmlns:w10="urn:schemas-microsoft-com:office:word" xmlns:w="http://schemas.openxmlformats.org/wordprocessingml/2006/main" xmlns:w14="http://schemas.microsoft.com/office/word/2010/wordml" xmlns:w15="http://schemas.microsoft.com/office/word/2012/wordml" xmlns:w16cex="http://schemas.microsoft.com/office/word/2018/wordml/cex" xmlns:w16cid="http://schemas.microsoft.com/office/word/2016/wordml/cid" xmlns:w16="http://schemas.microsoft.com/office/word/2018/wordml" xmlns:w16du="http://schemas.microsoft.com/office/word/2023/wordml/word16du" xmlns:w16sdtdh="http://schemas.microsoft.com/office/word/2020/wordml/sdtdatahash" xmlns:w16se="http://schemas.microsoft.com/office/word/2015/wordml/symex" xmlns:wpg="http://schemas.microsoft.com/office/word/2010/wordprocessingGroup" xmlns:wpi="http://schemas.microsoft.com/office/word/2010/wordprocessingInk" xmlns:wne="http://schemas.microsoft.com/office/word/2006/wordml" xmlns:wps="http://schemas.microsoft.com/office/word/2010/wordprocessingShape" mc:Ignorable="w14 w15 w16se w16cid w16 w16cex w16sdtdh w16du wp14">
   <w:endnote w:type="separator" w:id="-1">
     <w:p>
       <w:pPr>
@@ -2389,7 +2459,7 @@
 </file>
 
 <file path=word/footer1.xml><?xml version="1.0" encoding="utf-8"?>
-<w:ftr xmlns:wpc="http://schemas.microsoft.com/office/word/2010/wordprocessingCanvas" xmlns:cx="http://schemas.microsoft.com/office/drawing/2014/chartex" xmlns:cx1="http://schemas.microsoft.com/office/drawing/2015/9/8/chartex" xmlns:cx2="http://schemas.microsoft.com/office/drawing/2015/10/21/chartex" xmlns:cx3="http://schemas.microsoft.com/office/drawing/2016/5/9/chartex" xmlns:cx4="http://schemas.microsoft.com/office/drawing/2016/5/10/chartex" xmlns:cx5="http://schemas.microsoft.com/office/drawing/2016/5/11/chartex" xmlns:cx6="http://schemas.microsoft.com/office/drawing/2016/5/12/chartex" xmlns:cx7="http://schemas.microsoft.com/office/drawing/2016/5/13/chartex" xmlns:cx8="http://schemas.microsoft.com/office/drawing/2016/5/14/chartex" xmlns:mc="http://schemas.openxmlformats.org/markup-compatibility/2006" xmlns:aink="http://schemas.microsoft.com/office/drawing/2016/ink" xmlns:am3d="http://schemas.microsoft.com/office/drawing/2017/model3d" xmlns:o="urn:schemas-microsoft-com:office:office" xmlns:r="http://schemas.openxmlformats.org/officeDocument/2006/relationships" xmlns:m="http://schemas.openxmlformats.org/officeDocument/2006/math" xmlns:v="urn:schemas-microsoft-com:vml" xmlns:wp14="http://schemas.microsoft.com/office/word/2010/wordprocessingDrawing" xmlns:wp="http://schemas.openxmlformats.org/drawingml/2006/wordprocessingDrawing" xmlns:w10="urn:schemas-microsoft-com:office:word" xmlns:w="http://schemas.openxmlformats.org/wordprocessingml/2006/main" xmlns:w14="http://schemas.microsoft.com/office/word/2010/wordml" xmlns:w15="http://schemas.microsoft.com/office/word/2012/wordml" xmlns:w16cex="http://schemas.microsoft.com/office/word/2018/wordml/cex" xmlns:w16cid="http://schemas.microsoft.com/office/word/2016/wordml/cid" xmlns:w16="http://schemas.microsoft.com/office/word/2018/wordml" xmlns:w16sdtdh="http://schemas.microsoft.com/office/word/2020/wordml/sdtdatahash" xmlns:w16se="http://schemas.microsoft.com/office/word/2015/wordml/symex" xmlns:wpg="http://schemas.microsoft.com/office/word/2010/wordprocessingGroup" xmlns:wpi="http://schemas.microsoft.com/office/word/2010/wordprocessingInk" xmlns:wne="http://schemas.microsoft.com/office/word/2006/wordml" xmlns:wps="http://schemas.microsoft.com/office/word/2010/wordprocessingShape" mc:Ignorable="w14 w15 w16se w16cid w16 w16cex w16sdtdh wp14">
+<w:ftr xmlns:wpc="http://schemas.microsoft.com/office/word/2010/wordprocessingCanvas" xmlns:cx="http://schemas.microsoft.com/office/drawing/2014/chartex" xmlns:cx1="http://schemas.microsoft.com/office/drawing/2015/9/8/chartex" xmlns:cx2="http://schemas.microsoft.com/office/drawing/2015/10/21/chartex" xmlns:cx3="http://schemas.microsoft.com/office/drawing/2016/5/9/chartex" xmlns:cx4="http://schemas.microsoft.com/office/drawing/2016/5/10/chartex" xmlns:cx5="http://schemas.microsoft.com/office/drawing/2016/5/11/chartex" xmlns:cx6="http://schemas.microsoft.com/office/drawing/2016/5/12/chartex" xmlns:cx7="http://schemas.microsoft.com/office/drawing/2016/5/13/chartex" xmlns:cx8="http://schemas.microsoft.com/office/drawing/2016/5/14/chartex" xmlns:mc="http://schemas.openxmlformats.org/markup-compatibility/2006" xmlns:aink="http://schemas.microsoft.com/office/drawing/2016/ink" xmlns:am3d="http://schemas.microsoft.com/office/drawing/2017/model3d" xmlns:o="urn:schemas-microsoft-com:office:office" xmlns:oel="http://schemas.microsoft.com/office/2019/extlst" xmlns:r="http://schemas.openxmlformats.org/officeDocument/2006/relationships" xmlns:m="http://schemas.openxmlformats.org/officeDocument/2006/math" xmlns:v="urn:schemas-microsoft-com:vml" xmlns:wp14="http://schemas.microsoft.com/office/word/2010/wordprocessingDrawing" xmlns:wp="http://schemas.openxmlformats.org/drawingml/2006/wordprocessingDrawing" xmlns:w10="urn:schemas-microsoft-com:office:word" xmlns:w="http://schemas.openxmlformats.org/wordprocessingml/2006/main" xmlns:w14="http://schemas.microsoft.com/office/word/2010/wordml" xmlns:w15="http://schemas.microsoft.com/office/word/2012/wordml" xmlns:w16cex="http://schemas.microsoft.com/office/word/2018/wordml/cex" xmlns:w16cid="http://schemas.microsoft.com/office/word/2016/wordml/cid" xmlns:w16="http://schemas.microsoft.com/office/word/2018/wordml" xmlns:w16du="http://schemas.microsoft.com/office/word/2023/wordml/word16du" xmlns:w16sdtdh="http://schemas.microsoft.com/office/word/2020/wordml/sdtdatahash" xmlns:w16se="http://schemas.microsoft.com/office/word/2015/wordml/symex" xmlns:wpg="http://schemas.microsoft.com/office/word/2010/wordprocessingGroup" xmlns:wpi="http://schemas.microsoft.com/office/word/2010/wordprocessingInk" xmlns:wne="http://schemas.microsoft.com/office/word/2006/wordml" xmlns:wps="http://schemas.microsoft.com/office/word/2010/wordprocessingShape" mc:Ignorable="w14 w15 w16se w16cid w16 w16cex w16sdtdh w16du wp14">
   <w:p>
     <w:pPr>
       <w:pStyle w:val="Piedepgina"/>
@@ -2435,27 +2505,14 @@
     <w:r>
       <w:t xml:space="preserve"> de </w:t>
     </w:r>
-    <w:r>
-      <w:fldChar w:fldCharType="begin"/>
-    </w:r>
-    <w:r>
-      <w:instrText xml:space="preserve"> NUMPAGES   \* MERGEFORMAT </w:instrText>
-    </w:r>
-    <w:r>
-      <w:fldChar w:fldCharType="separate"/>
-    </w:r>
-    <w:r>
-      <w:rPr>
-        <w:noProof/>
-      </w:rPr>
-      <w:t>1</w:t>
-    </w:r>
-    <w:r>
-      <w:rPr>
-        <w:noProof/>
-      </w:rPr>
-      <w:fldChar w:fldCharType="end"/>
-    </w:r>
+    <w:fldSimple w:instr=" NUMPAGES   \* MERGEFORMAT ">
+      <w:r>
+        <w:rPr>
+          <w:noProof/>
+        </w:rPr>
+        <w:t>1</w:t>
+      </w:r>
+    </w:fldSimple>
   </w:p>
   <w:p>
     <w:pPr>
@@ -2484,7 +2541,7 @@
 </file>
 
 <file path=word/footnotes.xml><?xml version="1.0" encoding="utf-8"?>
-<w:footnotes xmlns:wpc="http://schemas.microsoft.com/office/word/2010/wordprocessingCanvas" xmlns:cx="http://schemas.microsoft.com/office/drawing/2014/chartex" xmlns:cx1="http://schemas.microsoft.com/office/drawing/2015/9/8/chartex" xmlns:cx2="http://schemas.microsoft.com/office/drawing/2015/10/21/chartex" xmlns:cx3="http://schemas.microsoft.com/office/drawing/2016/5/9/chartex" xmlns:cx4="http://schemas.microsoft.com/office/drawing/2016/5/10/chartex" xmlns:cx5="http://schemas.microsoft.com/office/drawing/2016/5/11/chartex" xmlns:cx6="http://schemas.microsoft.com/office/drawing/2016/5/12/chartex" xmlns:cx7="http://schemas.microsoft.com/office/drawing/2016/5/13/chartex" xmlns:cx8="http://schemas.microsoft.com/office/drawing/2016/5/14/chartex" xmlns:mc="http://schemas.openxmlformats.org/markup-compatibility/2006" xmlns:aink="http://schemas.microsoft.com/office/drawing/2016/ink" xmlns:am3d="http://schemas.microsoft.com/office/drawing/2017/model3d" xmlns:o="urn:schemas-microsoft-com:office:office" xmlns:r="http://schemas.openxmlformats.org/officeDocument/2006/relationships" xmlns:m="http://schemas.openxmlformats.org/officeDocument/2006/math" xmlns:v="urn:schemas-microsoft-com:vml" xmlns:wp14="http://schemas.microsoft.com/office/word/2010/wordprocessingDrawing" xmlns:wp="http://schemas.openxmlformats.org/drawingml/2006/wordprocessingDrawing" xmlns:w10="urn:schemas-microsoft-com:office:word" xmlns:w="http://schemas.openxmlformats.org/wordprocessingml/2006/main" xmlns:w14="http://schemas.microsoft.com/office/word/2010/wordml" xmlns:w15="http://schemas.microsoft.com/office/word/2012/wordml" xmlns:w16cex="http://schemas.microsoft.com/office/word/2018/wordml/cex" xmlns:w16cid="http://schemas.microsoft.com/office/word/2016/wordml/cid" xmlns:w16="http://schemas.microsoft.com/office/word/2018/wordml" xmlns:w16sdtdh="http://schemas.microsoft.com/office/word/2020/wordml/sdtdatahash" xmlns:w16se="http://schemas.microsoft.com/office/word/2015/wordml/symex" xmlns:wpg="http://schemas.microsoft.com/office/word/2010/wordprocessingGroup" xmlns:wpi="http://schemas.microsoft.com/office/word/2010/wordprocessingInk" xmlns:wne="http://schemas.microsoft.com/office/word/2006/wordml" xmlns:wps="http://schemas.microsoft.com/office/word/2010/wordprocessingShape" mc:Ignorable="w14 w15 w16se w16cid w16 w16cex w16sdtdh wp14">
+<w:footnotes xmlns:wpc="http://schemas.microsoft.com/office/word/2010/wordprocessingCanvas" xmlns:cx="http://schemas.microsoft.com/office/drawing/2014/chartex" xmlns:cx1="http://schemas.microsoft.com/office/drawing/2015/9/8/chartex" xmlns:cx2="http://schemas.microsoft.com/office/drawing/2015/10/21/chartex" xmlns:cx3="http://schemas.microsoft.com/office/drawing/2016/5/9/chartex" xmlns:cx4="http://schemas.microsoft.com/office/drawing/2016/5/10/chartex" xmlns:cx5="http://schemas.microsoft.com/office/drawing/2016/5/11/chartex" xmlns:cx6="http://schemas.microsoft.com/office/drawing/2016/5/12/chartex" xmlns:cx7="http://schemas.microsoft.com/office/drawing/2016/5/13/chartex" xmlns:cx8="http://schemas.microsoft.com/office/drawing/2016/5/14/chartex" xmlns:mc="http://schemas.openxmlformats.org/markup-compatibility/2006" xmlns:aink="http://schemas.microsoft.com/office/drawing/2016/ink" xmlns:am3d="http://schemas.microsoft.com/office/drawing/2017/model3d" xmlns:o="urn:schemas-microsoft-com:office:office" xmlns:oel="http://schemas.microsoft.com/office/2019/extlst" xmlns:r="http://schemas.openxmlformats.org/officeDocument/2006/relationships" xmlns:m="http://schemas.openxmlformats.org/officeDocument/2006/math" xmlns:v="urn:schemas-microsoft-com:vml" xmlns:wp14="http://schemas.microsoft.com/office/word/2010/wordprocessingDrawing" xmlns:wp="http://schemas.openxmlformats.org/drawingml/2006/wordprocessingDrawing" xmlns:w10="urn:schemas-microsoft-com:office:word" xmlns:w="http://schemas.openxmlformats.org/wordprocessingml/2006/main" xmlns:w14="http://schemas.microsoft.com/office/word/2010/wordml" xmlns:w15="http://schemas.microsoft.com/office/word/2012/wordml" xmlns:w16cex="http://schemas.microsoft.com/office/word/2018/wordml/cex" xmlns:w16cid="http://schemas.microsoft.com/office/word/2016/wordml/cid" xmlns:w16="http://schemas.microsoft.com/office/word/2018/wordml" xmlns:w16du="http://schemas.microsoft.com/office/word/2023/wordml/word16du" xmlns:w16sdtdh="http://schemas.microsoft.com/office/word/2020/wordml/sdtdatahash" xmlns:w16se="http://schemas.microsoft.com/office/word/2015/wordml/symex" xmlns:wpg="http://schemas.microsoft.com/office/word/2010/wordprocessingGroup" xmlns:wpi="http://schemas.microsoft.com/office/word/2010/wordprocessingInk" xmlns:wne="http://schemas.microsoft.com/office/word/2006/wordml" xmlns:wps="http://schemas.microsoft.com/office/word/2010/wordprocessingShape" mc:Ignorable="w14 w15 w16se w16cid w16 w16cex w16sdtdh w16du wp14">
   <w:footnote w:type="separator" w:id="-1">
     <w:p>
       <w:pPr>
@@ -2509,7 +2566,7 @@
 </file>
 
 <file path=word/header1.xml><?xml version="1.0" encoding="utf-8"?>
-<w:hdr xmlns:wpc="http://schemas.microsoft.com/office/word/2010/wordprocessingCanvas" xmlns:cx="http://schemas.microsoft.com/office/drawing/2014/chartex" xmlns:cx1="http://schemas.microsoft.com/office/drawing/2015/9/8/chartex" xmlns:cx2="http://schemas.microsoft.com/office/drawing/2015/10/21/chartex" xmlns:cx3="http://schemas.microsoft.com/office/drawing/2016/5/9/chartex" xmlns:cx4="http://schemas.microsoft.com/office/drawing/2016/5/10/chartex" xmlns:cx5="http://schemas.microsoft.com/office/drawing/2016/5/11/chartex" xmlns:cx6="http://schemas.microsoft.com/office/drawing/2016/5/12/chartex" xmlns:cx7="http://schemas.microsoft.com/office/drawing/2016/5/13/chartex" xmlns:cx8="http://schemas.microsoft.com/office/drawing/2016/5/14/chartex" xmlns:mc="http://schemas.openxmlformats.org/markup-compatibility/2006" xmlns:aink="http://schemas.microsoft.com/office/drawing/2016/ink" xmlns:am3d="http://schemas.microsoft.com/office/drawing/2017/model3d" xmlns:o="urn:schemas-microsoft-com:office:office" xmlns:r="http://schemas.openxmlformats.org/officeDocument/2006/relationships" xmlns:m="http://schemas.openxmlformats.org/officeDocument/2006/math" xmlns:v="urn:schemas-microsoft-com:vml" xmlns:wp14="http://schemas.microsoft.com/office/word/2010/wordprocessingDrawing" xmlns:wp="http://schemas.openxmlformats.org/drawingml/2006/wordprocessingDrawing" xmlns:w10="urn:schemas-microsoft-com:office:word" xmlns:w="http://schemas.openxmlformats.org/wordprocessingml/2006/main" xmlns:w14="http://schemas.microsoft.com/office/word/2010/wordml" xmlns:w15="http://schemas.microsoft.com/office/word/2012/wordml" xmlns:w16cex="http://schemas.microsoft.com/office/word/2018/wordml/cex" xmlns:w16cid="http://schemas.microsoft.com/office/word/2016/wordml/cid" xmlns:w16="http://schemas.microsoft.com/office/word/2018/wordml" xmlns:w16sdtdh="http://schemas.microsoft.com/office/word/2020/wordml/sdtdatahash" xmlns:w16se="http://schemas.microsoft.com/office/word/2015/wordml/symex" xmlns:wpg="http://schemas.microsoft.com/office/word/2010/wordprocessingGroup" xmlns:wpi="http://schemas.microsoft.com/office/word/2010/wordprocessingInk" xmlns:wne="http://schemas.microsoft.com/office/word/2006/wordml" xmlns:wps="http://schemas.microsoft.com/office/word/2010/wordprocessingShape" mc:Ignorable="w14 w15 w16se w16cid w16 w16cex w16sdtdh wp14">
+<w:hdr xmlns:wpc="http://schemas.microsoft.com/office/word/2010/wordprocessingCanvas" xmlns:cx="http://schemas.microsoft.com/office/drawing/2014/chartex" xmlns:cx1="http://schemas.microsoft.com/office/drawing/2015/9/8/chartex" xmlns:cx2="http://schemas.microsoft.com/office/drawing/2015/10/21/chartex" xmlns:cx3="http://schemas.microsoft.com/office/drawing/2016/5/9/chartex" xmlns:cx4="http://schemas.microsoft.com/office/drawing/2016/5/10/chartex" xmlns:cx5="http://schemas.microsoft.com/office/drawing/2016/5/11/chartex" xmlns:cx6="http://schemas.microsoft.com/office/drawing/2016/5/12/chartex" xmlns:cx7="http://schemas.microsoft.com/office/drawing/2016/5/13/chartex" xmlns:cx8="http://schemas.microsoft.com/office/drawing/2016/5/14/chartex" xmlns:mc="http://schemas.openxmlformats.org/markup-compatibility/2006" xmlns:aink="http://schemas.microsoft.com/office/drawing/2016/ink" xmlns:am3d="http://schemas.microsoft.com/office/drawing/2017/model3d" xmlns:o="urn:schemas-microsoft-com:office:office" xmlns:oel="http://schemas.microsoft.com/office/2019/extlst" xmlns:r="http://schemas.openxmlformats.org/officeDocument/2006/relationships" xmlns:m="http://schemas.openxmlformats.org/officeDocument/2006/math" xmlns:v="urn:schemas-microsoft-com:vml" xmlns:wp14="http://schemas.microsoft.com/office/word/2010/wordprocessingDrawing" xmlns:wp="http://schemas.openxmlformats.org/drawingml/2006/wordprocessingDrawing" xmlns:w10="urn:schemas-microsoft-com:office:word" xmlns:w="http://schemas.openxmlformats.org/wordprocessingml/2006/main" xmlns:w14="http://schemas.microsoft.com/office/word/2010/wordml" xmlns:w15="http://schemas.microsoft.com/office/word/2012/wordml" xmlns:w16cex="http://schemas.microsoft.com/office/word/2018/wordml/cex" xmlns:w16cid="http://schemas.microsoft.com/office/word/2016/wordml/cid" xmlns:w16="http://schemas.microsoft.com/office/word/2018/wordml" xmlns:w16du="http://schemas.microsoft.com/office/word/2023/wordml/word16du" xmlns:w16sdtdh="http://schemas.microsoft.com/office/word/2020/wordml/sdtdatahash" xmlns:w16se="http://schemas.microsoft.com/office/word/2015/wordml/symex" xmlns:wpg="http://schemas.microsoft.com/office/word/2010/wordprocessingGroup" xmlns:wpi="http://schemas.microsoft.com/office/word/2010/wordprocessingInk" xmlns:wne="http://schemas.microsoft.com/office/word/2006/wordml" xmlns:wps="http://schemas.microsoft.com/office/word/2010/wordprocessingShape" mc:Ignorable="w14 w15 w16se w16cid w16 w16cex w16sdtdh w16du wp14">
   <w:p>
     <w:pPr>
       <w:pStyle w:val="Encabezado"/>
@@ -2542,7 +2599,7 @@
 </file>
 
 <file path=word/numbering.xml><?xml version="1.0" encoding="utf-8"?>
-<w:numbering xmlns:wpc="http://schemas.microsoft.com/office/word/2010/wordprocessingCanvas" xmlns:cx="http://schemas.microsoft.com/office/drawing/2014/chartex" xmlns:cx1="http://schemas.microsoft.com/office/drawing/2015/9/8/chartex" xmlns:cx2="http://schemas.microsoft.com/office/drawing/2015/10/21/chartex" xmlns:cx3="http://schemas.microsoft.com/office/drawing/2016/5/9/chartex" xmlns:cx4="http://schemas.microsoft.com/office/drawing/2016/5/10/chartex" xmlns:cx5="http://schemas.microsoft.com/office/drawing/2016/5/11/chartex" xmlns:cx6="http://schemas.microsoft.com/office/drawing/2016/5/12/chartex" xmlns:cx7="http://schemas.microsoft.com/office/drawing/2016/5/13/chartex" xmlns:cx8="http://schemas.microsoft.com/office/drawing/2016/5/14/chartex" xmlns:mc="http://schemas.openxmlformats.org/markup-compatibility/2006" xmlns:aink="http://schemas.microsoft.com/office/drawing/2016/ink" xmlns:am3d="http://schemas.microsoft.com/office/drawing/2017/model3d" xmlns:o="urn:schemas-microsoft-com:office:office" xmlns:r="http://schemas.openxmlformats.org/officeDocument/2006/relationships" xmlns:m="http://schemas.openxmlformats.org/officeDocument/2006/math" xmlns:v="urn:schemas-microsoft-com:vml" xmlns:wp14="http://schemas.microsoft.com/office/word/2010/wordprocessingDrawing" xmlns:wp="http://schemas.openxmlformats.org/drawingml/2006/wordprocessingDrawing" xmlns:w10="urn:schemas-microsoft-com:office:word" xmlns:w="http://schemas.openxmlformats.org/wordprocessingml/2006/main" xmlns:w14="http://schemas.microsoft.com/office/word/2010/wordml" xmlns:w15="http://schemas.microsoft.com/office/word/2012/wordml" xmlns:w16cex="http://schemas.microsoft.com/office/word/2018/wordml/cex" xmlns:w16cid="http://schemas.microsoft.com/office/word/2016/wordml/cid" xmlns:w16="http://schemas.microsoft.com/office/word/2018/wordml" xmlns:w16sdtdh="http://schemas.microsoft.com/office/word/2020/wordml/sdtdatahash" xmlns:w16se="http://schemas.microsoft.com/office/word/2015/wordml/symex" xmlns:wpg="http://schemas.microsoft.com/office/word/2010/wordprocessingGroup" xmlns:wpi="http://schemas.microsoft.com/office/word/2010/wordprocessingInk" xmlns:wne="http://schemas.microsoft.com/office/word/2006/wordml" xmlns:wps="http://schemas.microsoft.com/office/word/2010/wordprocessingShape" mc:Ignorable="w14 w15 w16se w16cid w16 w16cex w16sdtdh wp14">
+<w:numbering xmlns:wpc="http://schemas.microsoft.com/office/word/2010/wordprocessingCanvas" xmlns:cx="http://schemas.microsoft.com/office/drawing/2014/chartex" xmlns:cx1="http://schemas.microsoft.com/office/drawing/2015/9/8/chartex" xmlns:cx2="http://schemas.microsoft.com/office/drawing/2015/10/21/chartex" xmlns:cx3="http://schemas.microsoft.com/office/drawing/2016/5/9/chartex" xmlns:cx4="http://schemas.microsoft.com/office/drawing/2016/5/10/chartex" xmlns:cx5="http://schemas.microsoft.com/office/drawing/2016/5/11/chartex" xmlns:cx6="http://schemas.microsoft.com/office/drawing/2016/5/12/chartex" xmlns:cx7="http://schemas.microsoft.com/office/drawing/2016/5/13/chartex" xmlns:cx8="http://schemas.microsoft.com/office/drawing/2016/5/14/chartex" xmlns:mc="http://schemas.openxmlformats.org/markup-compatibility/2006" xmlns:aink="http://schemas.microsoft.com/office/drawing/2016/ink" xmlns:am3d="http://schemas.microsoft.com/office/drawing/2017/model3d" xmlns:o="urn:schemas-microsoft-com:office:office" xmlns:oel="http://schemas.microsoft.com/office/2019/extlst" xmlns:r="http://schemas.openxmlformats.org/officeDocument/2006/relationships" xmlns:m="http://schemas.openxmlformats.org/officeDocument/2006/math" xmlns:v="urn:schemas-microsoft-com:vml" xmlns:wp14="http://schemas.microsoft.com/office/word/2010/wordprocessingDrawing" xmlns:wp="http://schemas.openxmlformats.org/drawingml/2006/wordprocessingDrawing" xmlns:w10="urn:schemas-microsoft-com:office:word" xmlns:w="http://schemas.openxmlformats.org/wordprocessingml/2006/main" xmlns:w14="http://schemas.microsoft.com/office/word/2010/wordml" xmlns:w15="http://schemas.microsoft.com/office/word/2012/wordml" xmlns:w16cex="http://schemas.microsoft.com/office/word/2018/wordml/cex" xmlns:w16cid="http://schemas.microsoft.com/office/word/2016/wordml/cid" xmlns:w16="http://schemas.microsoft.com/office/word/2018/wordml" xmlns:w16du="http://schemas.microsoft.com/office/word/2023/wordml/word16du" xmlns:w16sdtdh="http://schemas.microsoft.com/office/word/2020/wordml/sdtdatahash" xmlns:w16se="http://schemas.microsoft.com/office/word/2015/wordml/symex" xmlns:wpg="http://schemas.microsoft.com/office/word/2010/wordprocessingGroup" xmlns:wpi="http://schemas.microsoft.com/office/word/2010/wordprocessingInk" xmlns:wne="http://schemas.microsoft.com/office/word/2006/wordml" xmlns:wps="http://schemas.microsoft.com/office/word/2010/wordprocessingShape" mc:Ignorable="w14 w15 w16se w16cid w16 w16cex w16sdtdh w16du wp14">
   <w:abstractNum w:abstractNumId="0" w15:restartNumberingAfterBreak="0">
     <w:nsid w:val="0C8506BC"/>
     <w:multiLevelType w:val="hybridMultilevel"/>
@@ -2985,26 +3042,26 @@
       </w:pPr>
     </w:lvl>
   </w:abstractNum>
-  <w:num w:numId="1">
+  <w:num w:numId="1" w16cid:durableId="1446650892">
     <w:abstractNumId w:val="3"/>
   </w:num>
-  <w:num w:numId="2">
+  <w:num w:numId="2" w16cid:durableId="390155008">
     <w:abstractNumId w:val="0"/>
   </w:num>
-  <w:num w:numId="3">
+  <w:num w:numId="3" w16cid:durableId="1665428754">
     <w:abstractNumId w:val="4"/>
   </w:num>
-  <w:num w:numId="4">
+  <w:num w:numId="4" w16cid:durableId="1574117711">
     <w:abstractNumId w:val="2"/>
   </w:num>
-  <w:num w:numId="5">
+  <w:num w:numId="5" w16cid:durableId="728114793">
     <w:abstractNumId w:val="1"/>
   </w:num>
 </w:numbering>
 </file>
 
 <file path=word/styles.xml><?xml version="1.0" encoding="utf-8"?>
-<w:styles xmlns:mc="http://schemas.openxmlformats.org/markup-compatibility/2006" xmlns:r="http://schemas.openxmlformats.org/officeDocument/2006/relationships" xmlns:w="http://schemas.openxmlformats.org/wordprocessingml/2006/main" xmlns:w14="http://schemas.microsoft.com/office/word/2010/wordml" xmlns:w15="http://schemas.microsoft.com/office/word/2012/wordml" xmlns:w16cex="http://schemas.microsoft.com/office/word/2018/wordml/cex" xmlns:w16cid="http://schemas.microsoft.com/office/word/2016/wordml/cid" xmlns:w16="http://schemas.microsoft.com/office/word/2018/wordml" xmlns:w16sdtdh="http://schemas.microsoft.com/office/word/2020/wordml/sdtdatahash" xmlns:w16se="http://schemas.microsoft.com/office/word/2015/wordml/symex" mc:Ignorable="w14 w15 w16se w16cid w16 w16cex w16sdtdh">
+<w:styles xmlns:mc="http://schemas.openxmlformats.org/markup-compatibility/2006" xmlns:r="http://schemas.openxmlformats.org/officeDocument/2006/relationships" xmlns:w="http://schemas.openxmlformats.org/wordprocessingml/2006/main" xmlns:w14="http://schemas.microsoft.com/office/word/2010/wordml" xmlns:w15="http://schemas.microsoft.com/office/word/2012/wordml" xmlns:w16cex="http://schemas.microsoft.com/office/word/2018/wordml/cex" xmlns:w16cid="http://schemas.microsoft.com/office/word/2016/wordml/cid" xmlns:w16="http://schemas.microsoft.com/office/word/2018/wordml" xmlns:w16du="http://schemas.microsoft.com/office/word/2023/wordml/word16du" xmlns:w16sdtdh="http://schemas.microsoft.com/office/word/2020/wordml/sdtdatahash" xmlns:w16se="http://schemas.microsoft.com/office/word/2015/wordml/symex" mc:Ignorable="w14 w15 w16se w16cid w16 w16cex w16sdtdh w16du">
   <w:docDefaults>
     <w:rPrDefault>
       <w:rPr>

</xml_diff>

<commit_message>
Modificacion PG del Cronograma e inicio modificacion PG Riesgos
</commit_message>
<xml_diff>
--- a/docs/words/Cronograma/PLAN DE GESTION DEL CRONOGRAMA_v1.1.docx
+++ b/docs/words/Cronograma/PLAN DE GESTION DEL CRONOGRAMA_v1.1.docx
@@ -1220,8 +1220,25 @@
                 <w:sz w:val="20"/>
                 <w:lang w:val="es-ES"/>
               </w:rPr>
-              <w:t xml:space="preserve">El cronograma se compartirá en formatos electrónicos, como archivos de Microsoft Project (.mpp) y PDF, lo que permitirá su fácil distribución y acceso. Se utilizará una plataforma colaborativa, como </w:t>
-            </w:r>
+              <w:t>El cronograma se compartirá en formatos electrónicos, como archivos de Microsoft Project (.</w:t>
+            </w:r>
+            <w:proofErr w:type="spellStart"/>
+            <w:r>
+              <w:rPr>
+                <w:sz w:val="20"/>
+                <w:lang w:val="es-ES"/>
+              </w:rPr>
+              <w:t>mpp</w:t>
+            </w:r>
+            <w:proofErr w:type="spellEnd"/>
+            <w:r>
+              <w:rPr>
+                <w:sz w:val="20"/>
+                <w:lang w:val="es-ES"/>
+              </w:rPr>
+              <w:t xml:space="preserve">) y PDF, lo que permitirá su fácil distribución y acceso. Se utilizará una plataforma colaborativa, como </w:t>
+            </w:r>
+            <w:proofErr w:type="spellStart"/>
             <w:r>
               <w:rPr>
                 <w:sz w:val="20"/>
@@ -1229,19 +1246,20 @@
               </w:rPr>
               <w:t>Discord</w:t>
             </w:r>
-            <w:r>
-              <w:rPr>
-                <w:sz w:val="20"/>
-                <w:lang w:val="es-ES"/>
-              </w:rPr>
-              <w:t xml:space="preserve"> </w:t>
-            </w:r>
-            <w:r>
-              <w:rPr>
-                <w:sz w:val="20"/>
-                <w:lang w:val="es-ES"/>
-              </w:rPr>
-              <w:t>, donde el cronograma estará siempre disponible y actualizado. Las actualizaciones del cronograma se realizarán periódicamente, y cualquier cambio significativo se comunicará a las partes interesadas a través de reuniones o comunicaciones formales.</w:t>
+            <w:proofErr w:type="spellEnd"/>
+            <w:r>
+              <w:rPr>
+                <w:sz w:val="20"/>
+                <w:lang w:val="es-ES"/>
+              </w:rPr>
+              <w:t>,</w:t>
+            </w:r>
+            <w:r>
+              <w:rPr>
+                <w:sz w:val="20"/>
+                <w:lang w:val="es-ES"/>
+              </w:rPr>
+              <w:t xml:space="preserve"> donde el cronograma estará siempre disponible y actualizado. Las actualizaciones del cronograma se realizarán periódicamente, y cualquier cambio significativo se comunicará a las partes interesadas a través de reuniones o comunicaciones formales.</w:t>
             </w:r>
           </w:p>
           <w:p>
@@ -1375,6 +1393,9 @@
         <w:gridCol w:w="8847"/>
       </w:tblGrid>
       <w:tr>
+        <w:trPr>
+          <w:trHeight w:val="1231"/>
+        </w:trPr>
         <w:tc>
           <w:tcPr>
             <w:tcW w:w="2093" w:type="dxa"/>
@@ -1406,24 +1427,44 @@
             <w:pPr>
               <w:spacing w:afterAutospacing="0"/>
               <w:rPr>
-                <w:sz w:val="20"/>
-              </w:rPr>
-            </w:pPr>
-            <w:r>
-              <w:rPr>
                 <w:rFonts w:cstheme="minorHAnsi"/>
-                <w:i/>
-                <w:iCs/>
-                <w:color w:val="0070C0"/>
-                <w:sz w:val="20"/>
-                <w:lang w:val="es-ES"/>
-              </w:rPr>
-              <w:t>Cómo se medirá el porcentaje de avance de una actividad. Responsables.</w:t>
+                <w:sz w:val="20"/>
+                <w:lang w:val="es-ES"/>
+              </w:rPr>
+            </w:pPr>
+            <w:r>
+              <w:rPr>
+                <w:rFonts w:cstheme="minorHAnsi"/>
+                <w:sz w:val="20"/>
+                <w:lang w:val="es-ES"/>
+              </w:rPr>
+              <w:t xml:space="preserve">El porcentaje de avance de una actividad se medirá de la siguiente forma: 25% si se ha comenzado con la actividad, 50% si esta en proceso, 75% si está en revisión y 100% cuando este finalizada. Los responsables de ir actualizando la información referente al proceso de las actividades serán los desarrolladores, los </w:t>
+            </w:r>
+            <w:proofErr w:type="spellStart"/>
+            <w:r>
+              <w:rPr>
+                <w:rFonts w:cstheme="minorHAnsi"/>
+                <w:sz w:val="20"/>
+                <w:lang w:val="es-ES"/>
+              </w:rPr>
+              <w:t>testers</w:t>
+            </w:r>
+            <w:proofErr w:type="spellEnd"/>
+            <w:r>
+              <w:rPr>
+                <w:rFonts w:cstheme="minorHAnsi"/>
+                <w:sz w:val="20"/>
+                <w:lang w:val="es-ES"/>
+              </w:rPr>
+              <w:t xml:space="preserve"> y el jefe de proyecto.</w:t>
             </w:r>
           </w:p>
         </w:tc>
       </w:tr>
       <w:tr>
+        <w:trPr>
+          <w:trHeight w:val="444"/>
+        </w:trPr>
         <w:tc>
           <w:tcPr>
             <w:tcW w:w="2093" w:type="dxa"/>
@@ -1461,194 +1502,26 @@
             <w:r>
               <w:rPr>
                 <w:rFonts w:cstheme="minorHAnsi"/>
-                <w:i/>
-                <w:iCs/>
-                <w:color w:val="0070C0"/>
-                <w:sz w:val="20"/>
-                <w:lang w:val="es-ES"/>
-              </w:rPr>
-              <w:t>Cuáles</w:t>
+                <w:sz w:val="20"/>
+                <w:lang w:val="es-ES"/>
+              </w:rPr>
+              <w:t>Intencionalmente en blanco</w:t>
             </w:r>
             <w:r>
               <w:rPr>
                 <w:rFonts w:cstheme="minorHAnsi"/>
-                <w:i/>
-                <w:iCs/>
-                <w:color w:val="0070C0"/>
-                <w:sz w:val="20"/>
-                <w:lang w:val="es-ES"/>
-              </w:rPr>
-              <w:t xml:space="preserve"> </w:t>
-            </w:r>
-            <w:r>
-              <w:rPr>
-                <w:rFonts w:cstheme="minorHAnsi"/>
-                <w:i/>
-                <w:iCs/>
-                <w:color w:val="0070C0"/>
-                <w:sz w:val="20"/>
-                <w:lang w:val="es-ES"/>
-              </w:rPr>
-              <w:t>son</w:t>
-            </w:r>
-            <w:r>
-              <w:rPr>
-                <w:rFonts w:cstheme="minorHAnsi"/>
-                <w:i/>
-                <w:iCs/>
-                <w:color w:val="0070C0"/>
-                <w:sz w:val="20"/>
-                <w:lang w:val="es-ES"/>
-              </w:rPr>
-              <w:t xml:space="preserve"> </w:t>
-            </w:r>
-            <w:r>
-              <w:rPr>
-                <w:rFonts w:cstheme="minorHAnsi"/>
-                <w:i/>
-                <w:iCs/>
-                <w:color w:val="0070C0"/>
-                <w:sz w:val="20"/>
-                <w:lang w:val="es-ES"/>
-              </w:rPr>
-              <w:t>las</w:t>
-            </w:r>
-            <w:r>
-              <w:rPr>
-                <w:rFonts w:cstheme="minorHAnsi"/>
-                <w:i/>
-                <w:iCs/>
-                <w:color w:val="0070C0"/>
-                <w:sz w:val="20"/>
-                <w:lang w:val="es-ES"/>
-              </w:rPr>
-              <w:t xml:space="preserve"> </w:t>
-            </w:r>
-            <w:r>
-              <w:rPr>
-                <w:rFonts w:cstheme="minorHAnsi"/>
-                <w:i/>
-                <w:iCs/>
-                <w:color w:val="0070C0"/>
-                <w:sz w:val="20"/>
-                <w:lang w:val="es-ES"/>
-              </w:rPr>
-              <w:t>cuentas</w:t>
-            </w:r>
-            <w:r>
-              <w:rPr>
-                <w:rFonts w:cstheme="minorHAnsi"/>
-                <w:i/>
-                <w:iCs/>
-                <w:color w:val="0070C0"/>
-                <w:sz w:val="20"/>
-                <w:lang w:val="es-ES"/>
-              </w:rPr>
-              <w:t xml:space="preserve"> </w:t>
-            </w:r>
-            <w:r>
-              <w:rPr>
-                <w:rFonts w:cstheme="minorHAnsi"/>
-                <w:i/>
-                <w:iCs/>
-                <w:color w:val="0070C0"/>
-                <w:sz w:val="20"/>
-                <w:lang w:val="es-ES"/>
-              </w:rPr>
-              <w:t>de</w:t>
-            </w:r>
-            <w:r>
-              <w:rPr>
-                <w:rFonts w:cstheme="minorHAnsi"/>
-                <w:i/>
-                <w:iCs/>
-                <w:color w:val="0070C0"/>
-                <w:sz w:val="20"/>
-                <w:lang w:val="es-ES"/>
-              </w:rPr>
-              <w:t xml:space="preserve"> </w:t>
-            </w:r>
-            <w:r>
-              <w:rPr>
-                <w:rFonts w:cstheme="minorHAnsi"/>
-                <w:i/>
-                <w:iCs/>
-                <w:color w:val="0070C0"/>
-                <w:sz w:val="20"/>
-                <w:lang w:val="es-ES"/>
-              </w:rPr>
-              <w:t>control</w:t>
-            </w:r>
-            <w:r>
-              <w:rPr>
-                <w:rFonts w:cstheme="minorHAnsi"/>
-                <w:i/>
-                <w:iCs/>
-                <w:color w:val="0070C0"/>
-                <w:sz w:val="20"/>
-                <w:lang w:val="es-ES"/>
-              </w:rPr>
-              <w:t xml:space="preserve"> </w:t>
-            </w:r>
-            <w:r>
-              <w:rPr>
-                <w:rFonts w:cstheme="minorHAnsi"/>
-                <w:i/>
-                <w:iCs/>
-                <w:color w:val="0070C0"/>
-                <w:sz w:val="20"/>
-                <w:lang w:val="es-ES"/>
-              </w:rPr>
-              <w:t>en</w:t>
-            </w:r>
-            <w:r>
-              <w:rPr>
-                <w:rFonts w:cstheme="minorHAnsi"/>
-                <w:i/>
-                <w:iCs/>
-                <w:color w:val="0070C0"/>
-                <w:sz w:val="20"/>
-                <w:lang w:val="es-ES"/>
-              </w:rPr>
-              <w:t xml:space="preserve"> </w:t>
-            </w:r>
-            <w:r>
-              <w:rPr>
-                <w:rFonts w:cstheme="minorHAnsi"/>
-                <w:i/>
-                <w:iCs/>
-                <w:color w:val="0070C0"/>
-                <w:sz w:val="20"/>
-                <w:lang w:val="es-ES"/>
-              </w:rPr>
-              <w:t>la</w:t>
-            </w:r>
-            <w:r>
-              <w:rPr>
-                <w:rFonts w:cstheme="minorHAnsi"/>
-                <w:i/>
-                <w:iCs/>
-                <w:color w:val="0070C0"/>
-                <w:sz w:val="20"/>
-                <w:lang w:val="es-ES"/>
-              </w:rPr>
-              <w:t xml:space="preserve"> </w:t>
-            </w:r>
-            <w:r>
-              <w:rPr>
-                <w:rFonts w:cstheme="minorHAnsi"/>
-                <w:i/>
-                <w:iCs/>
-                <w:color w:val="0070C0"/>
-                <w:sz w:val="20"/>
-                <w:lang w:val="es-ES"/>
-              </w:rPr>
-              <w:t>EDT.</w:t>
+                <w:sz w:val="20"/>
+                <w:lang w:val="es-ES"/>
+              </w:rPr>
+              <w:t>.</w:t>
             </w:r>
           </w:p>
         </w:tc>
       </w:tr>
       <w:tr>
+        <w:trPr>
+          <w:trHeight w:val="522"/>
+        </w:trPr>
         <w:tc>
           <w:tcPr>
             <w:tcW w:w="2093" w:type="dxa"/>
@@ -1681,9 +1554,6 @@
               <w:spacing w:afterAutospacing="0"/>
               <w:rPr>
                 <w:rFonts w:cstheme="minorHAnsi"/>
-                <w:i/>
-                <w:iCs/>
-                <w:color w:val="0070C0"/>
                 <w:sz w:val="20"/>
                 <w:lang w:val="es-ES"/>
               </w:rPr>
@@ -1691,203 +1561,11 @@
             <w:r>
               <w:rPr>
                 <w:rFonts w:cstheme="minorHAnsi"/>
-                <w:i/>
-                <w:iCs/>
-                <w:color w:val="0070C0"/>
-                <w:sz w:val="20"/>
-                <w:lang w:val="es-ES"/>
-              </w:rPr>
-              <w:t>Cómo</w:t>
-            </w:r>
-            <w:r>
-              <w:rPr>
-                <w:rFonts w:cstheme="minorHAnsi"/>
-                <w:i/>
-                <w:iCs/>
-                <w:color w:val="0070C0"/>
-                <w:sz w:val="20"/>
-                <w:lang w:val="es-ES"/>
-              </w:rPr>
-              <w:t xml:space="preserve"> </w:t>
-            </w:r>
-            <w:r>
-              <w:rPr>
-                <w:rFonts w:cstheme="minorHAnsi"/>
-                <w:i/>
-                <w:iCs/>
-                <w:color w:val="0070C0"/>
-                <w:sz w:val="20"/>
-                <w:lang w:val="es-ES"/>
-              </w:rPr>
-              <w:t>y</w:t>
-            </w:r>
-            <w:r>
-              <w:rPr>
-                <w:rFonts w:cstheme="minorHAnsi"/>
-                <w:i/>
-                <w:iCs/>
-                <w:color w:val="0070C0"/>
-                <w:sz w:val="20"/>
-                <w:lang w:val="es-ES"/>
-              </w:rPr>
-              <w:t xml:space="preserve"> </w:t>
-            </w:r>
-            <w:r>
-              <w:rPr>
-                <w:rFonts w:cstheme="minorHAnsi"/>
-                <w:i/>
-                <w:iCs/>
-                <w:color w:val="0070C0"/>
-                <w:sz w:val="20"/>
-                <w:lang w:val="es-ES"/>
-              </w:rPr>
-              <w:t>cuándo</w:t>
-            </w:r>
-            <w:r>
-              <w:rPr>
-                <w:rFonts w:cstheme="minorHAnsi"/>
-                <w:i/>
-                <w:iCs/>
-                <w:color w:val="0070C0"/>
-                <w:sz w:val="20"/>
-                <w:lang w:val="es-ES"/>
-              </w:rPr>
-              <w:t xml:space="preserve"> </w:t>
-            </w:r>
-            <w:r>
-              <w:rPr>
-                <w:rFonts w:cstheme="minorHAnsi"/>
-                <w:i/>
-                <w:iCs/>
-                <w:color w:val="0070C0"/>
-                <w:sz w:val="20"/>
-                <w:lang w:val="es-ES"/>
-              </w:rPr>
-              <w:t>se</w:t>
-            </w:r>
-            <w:r>
-              <w:rPr>
-                <w:rFonts w:cstheme="minorHAnsi"/>
-                <w:i/>
-                <w:iCs/>
-                <w:color w:val="0070C0"/>
-                <w:sz w:val="20"/>
-                <w:lang w:val="es-ES"/>
-              </w:rPr>
-              <w:t xml:space="preserve"> </w:t>
-            </w:r>
-            <w:r>
-              <w:rPr>
-                <w:rFonts w:cstheme="minorHAnsi"/>
-                <w:i/>
-                <w:iCs/>
-                <w:color w:val="0070C0"/>
-                <w:sz w:val="20"/>
-                <w:lang w:val="es-ES"/>
-              </w:rPr>
-              <w:t>presentarán</w:t>
-            </w:r>
-            <w:r>
-              <w:rPr>
-                <w:rFonts w:cstheme="minorHAnsi"/>
-                <w:i/>
-                <w:iCs/>
-                <w:color w:val="0070C0"/>
-                <w:sz w:val="20"/>
-                <w:lang w:val="es-ES"/>
-              </w:rPr>
-              <w:t xml:space="preserve"> </w:t>
-            </w:r>
-            <w:r>
-              <w:rPr>
-                <w:rFonts w:cstheme="minorHAnsi"/>
-                <w:i/>
-                <w:iCs/>
-                <w:color w:val="0070C0"/>
-                <w:sz w:val="20"/>
-                <w:lang w:val="es-ES"/>
-              </w:rPr>
-              <w:t>los</w:t>
-            </w:r>
-            <w:r>
-              <w:rPr>
-                <w:rFonts w:cstheme="minorHAnsi"/>
-                <w:i/>
-                <w:iCs/>
-                <w:color w:val="0070C0"/>
-                <w:sz w:val="20"/>
-                <w:lang w:val="es-ES"/>
-              </w:rPr>
-              <w:t xml:space="preserve"> </w:t>
-            </w:r>
-            <w:r>
-              <w:rPr>
-                <w:rFonts w:cstheme="minorHAnsi"/>
-                <w:i/>
-                <w:iCs/>
-                <w:color w:val="0070C0"/>
-                <w:sz w:val="20"/>
-                <w:lang w:val="es-ES"/>
-              </w:rPr>
-              <w:t>informes</w:t>
-            </w:r>
-            <w:r>
-              <w:rPr>
-                <w:rFonts w:cstheme="minorHAnsi"/>
-                <w:i/>
-                <w:iCs/>
-                <w:color w:val="0070C0"/>
-                <w:sz w:val="20"/>
-                <w:lang w:val="es-ES"/>
-              </w:rPr>
-              <w:t xml:space="preserve"> </w:t>
-            </w:r>
-            <w:r>
-              <w:rPr>
-                <w:rFonts w:cstheme="minorHAnsi"/>
-                <w:i/>
-                <w:iCs/>
-                <w:color w:val="0070C0"/>
-                <w:sz w:val="20"/>
-                <w:lang w:val="es-ES"/>
-              </w:rPr>
-              <w:t>de</w:t>
-            </w:r>
-            <w:r>
-              <w:rPr>
-                <w:rFonts w:cstheme="minorHAnsi"/>
-                <w:i/>
-                <w:iCs/>
-                <w:color w:val="0070C0"/>
-                <w:sz w:val="20"/>
-                <w:lang w:val="es-ES"/>
-              </w:rPr>
-              <w:t xml:space="preserve"> </w:t>
-            </w:r>
-            <w:r>
-              <w:rPr>
-                <w:rFonts w:cstheme="minorHAnsi"/>
-                <w:i/>
-                <w:iCs/>
-                <w:color w:val="0070C0"/>
-                <w:sz w:val="20"/>
-                <w:lang w:val="es-ES"/>
-              </w:rPr>
-              <w:t>avance.</w:t>
-            </w:r>
-          </w:p>
-          <w:p>
-            <w:pPr>
-              <w:spacing w:afterAutospacing="0"/>
-              <w:rPr>
-                <w:rFonts w:cstheme="minorHAnsi"/>
-                <w:i/>
-                <w:iCs/>
-                <w:color w:val="0070C0"/>
-                <w:sz w:val="20"/>
-                <w:lang w:val="es-ES"/>
-              </w:rPr>
-            </w:pPr>
+                <w:sz w:val="20"/>
+                <w:lang w:val="es-ES"/>
+              </w:rPr>
+              <w:t>Los informes de avance se presentarán al finalizar cada iteración.</w:t>
+            </w:r>
           </w:p>
         </w:tc>
       </w:tr>
@@ -1924,9 +1602,6 @@
               <w:spacing w:afterAutospacing="0"/>
               <w:rPr>
                 <w:rFonts w:cstheme="minorHAnsi"/>
-                <w:i/>
-                <w:iCs/>
-                <w:color w:val="0070C0"/>
                 <w:sz w:val="20"/>
                 <w:lang w:val="es-ES"/>
               </w:rPr>
@@ -1934,225 +1609,19 @@
             <w:r>
               <w:rPr>
                 <w:rFonts w:cstheme="minorHAnsi"/>
-                <w:i/>
-                <w:iCs/>
-                <w:color w:val="0070C0"/>
-                <w:sz w:val="20"/>
-                <w:lang w:val="es-ES"/>
-              </w:rPr>
-              <w:t>Cómo</w:t>
+                <w:sz w:val="20"/>
+                <w:lang w:val="es-ES"/>
+              </w:rPr>
+              <w:t xml:space="preserve">La línea base del cronograma se </w:t>
             </w:r>
             <w:r>
               <w:rPr>
                 <w:rFonts w:cstheme="minorHAnsi"/>
-                <w:i/>
-                <w:iCs/>
-                <w:color w:val="0070C0"/>
-                <w:sz w:val="20"/>
-                <w:lang w:val="es-ES"/>
-              </w:rPr>
-              <w:t xml:space="preserve"> </w:t>
-            </w:r>
-            <w:r>
-              <w:rPr>
-                <w:rFonts w:cstheme="minorHAnsi"/>
-                <w:i/>
-                <w:iCs/>
-                <w:color w:val="0070C0"/>
-                <w:sz w:val="20"/>
-                <w:lang w:val="es-ES"/>
-              </w:rPr>
-              <w:t>y</w:t>
-            </w:r>
-            <w:r>
-              <w:rPr>
-                <w:rFonts w:cstheme="minorHAnsi"/>
-                <w:i/>
-                <w:iCs/>
-                <w:color w:val="0070C0"/>
-                <w:sz w:val="20"/>
-                <w:lang w:val="es-ES"/>
-              </w:rPr>
-              <w:t xml:space="preserve"> </w:t>
-            </w:r>
-            <w:r>
-              <w:rPr>
-                <w:rFonts w:cstheme="minorHAnsi"/>
-                <w:i/>
-                <w:iCs/>
-                <w:color w:val="0070C0"/>
-                <w:sz w:val="20"/>
-                <w:lang w:val="es-ES"/>
-              </w:rPr>
-              <w:t>cuándo</w:t>
-            </w:r>
-            <w:r>
-              <w:rPr>
-                <w:rFonts w:cstheme="minorHAnsi"/>
-                <w:i/>
-                <w:iCs/>
-                <w:color w:val="0070C0"/>
-                <w:sz w:val="20"/>
-                <w:lang w:val="es-ES"/>
-              </w:rPr>
-              <w:t xml:space="preserve"> </w:t>
-            </w:r>
-            <w:r>
-              <w:rPr>
-                <w:rFonts w:cstheme="minorHAnsi"/>
-                <w:i/>
-                <w:iCs/>
-                <w:color w:val="0070C0"/>
-                <w:sz w:val="20"/>
-                <w:lang w:val="es-ES"/>
-              </w:rPr>
-              <w:t>se</w:t>
-            </w:r>
-            <w:r>
-              <w:rPr>
-                <w:rFonts w:cstheme="minorHAnsi"/>
-                <w:i/>
-                <w:iCs/>
-                <w:color w:val="0070C0"/>
-                <w:sz w:val="20"/>
-                <w:lang w:val="es-ES"/>
-              </w:rPr>
-              <w:t xml:space="preserve"> </w:t>
-            </w:r>
-            <w:r>
-              <w:rPr>
-                <w:rFonts w:cstheme="minorHAnsi"/>
-                <w:i/>
-                <w:iCs/>
-                <w:color w:val="0070C0"/>
-                <w:sz w:val="20"/>
-                <w:lang w:val="es-ES"/>
-              </w:rPr>
-              <w:t>actualizará</w:t>
-            </w:r>
-            <w:r>
-              <w:rPr>
-                <w:rFonts w:cstheme="minorHAnsi"/>
-                <w:i/>
-                <w:iCs/>
-                <w:color w:val="0070C0"/>
-                <w:sz w:val="20"/>
-                <w:lang w:val="es-ES"/>
-              </w:rPr>
-              <w:t xml:space="preserve"> </w:t>
-            </w:r>
-            <w:r>
-              <w:rPr>
-                <w:rFonts w:cstheme="minorHAnsi"/>
-                <w:i/>
-                <w:iCs/>
-                <w:color w:val="0070C0"/>
-                <w:sz w:val="20"/>
-                <w:lang w:val="es-ES"/>
-              </w:rPr>
-              <w:t>la</w:t>
-            </w:r>
-            <w:r>
-              <w:rPr>
-                <w:rFonts w:cstheme="minorHAnsi"/>
-                <w:i/>
-                <w:iCs/>
-                <w:color w:val="0070C0"/>
-                <w:sz w:val="20"/>
-                <w:lang w:val="es-ES"/>
-              </w:rPr>
-              <w:t xml:space="preserve"> </w:t>
-            </w:r>
-            <w:r>
-              <w:rPr>
-                <w:rFonts w:cstheme="minorHAnsi"/>
-                <w:i/>
-                <w:iCs/>
-                <w:color w:val="0070C0"/>
-                <w:sz w:val="20"/>
-                <w:lang w:val="es-ES"/>
-              </w:rPr>
-              <w:t>línea</w:t>
-            </w:r>
-            <w:r>
-              <w:rPr>
-                <w:rFonts w:cstheme="minorHAnsi"/>
-                <w:i/>
-                <w:iCs/>
-                <w:color w:val="0070C0"/>
-                <w:sz w:val="20"/>
-                <w:lang w:val="es-ES"/>
-              </w:rPr>
-              <w:t xml:space="preserve"> </w:t>
-            </w:r>
-            <w:r>
-              <w:rPr>
-                <w:rFonts w:cstheme="minorHAnsi"/>
-                <w:i/>
-                <w:iCs/>
-                <w:color w:val="0070C0"/>
-                <w:sz w:val="20"/>
-                <w:lang w:val="es-ES"/>
-              </w:rPr>
-              <w:t>base</w:t>
-            </w:r>
-            <w:r>
-              <w:rPr>
-                <w:rFonts w:cstheme="minorHAnsi"/>
-                <w:i/>
-                <w:iCs/>
-                <w:color w:val="0070C0"/>
-                <w:sz w:val="20"/>
-                <w:lang w:val="es-ES"/>
-              </w:rPr>
-              <w:t xml:space="preserve"> </w:t>
-            </w:r>
-            <w:r>
-              <w:rPr>
-                <w:rFonts w:cstheme="minorHAnsi"/>
-                <w:i/>
-                <w:iCs/>
-                <w:color w:val="0070C0"/>
-                <w:sz w:val="20"/>
-                <w:lang w:val="es-ES"/>
-              </w:rPr>
-              <w:t>de</w:t>
-            </w:r>
-            <w:r>
-              <w:rPr>
-                <w:rFonts w:cstheme="minorHAnsi"/>
-                <w:i/>
-                <w:iCs/>
-                <w:color w:val="0070C0"/>
-                <w:sz w:val="20"/>
-                <w:lang w:val="es-ES"/>
-              </w:rPr>
-              <w:t xml:space="preserve"> </w:t>
-            </w:r>
-            <w:r>
-              <w:rPr>
-                <w:rFonts w:cstheme="minorHAnsi"/>
-                <w:i/>
-                <w:iCs/>
-                <w:color w:val="0070C0"/>
-                <w:sz w:val="20"/>
-                <w:lang w:val="es-ES"/>
-              </w:rPr>
-              <w:t>tiempo.</w:t>
-            </w:r>
-          </w:p>
-          <w:p>
-            <w:pPr>
-              <w:spacing w:afterAutospacing="0"/>
-              <w:rPr>
-                <w:rFonts w:cstheme="minorHAnsi"/>
-                <w:i/>
-                <w:iCs/>
-                <w:color w:val="0070C0"/>
-                <w:sz w:val="20"/>
-                <w:lang w:val="es-ES"/>
-              </w:rPr>
-            </w:pPr>
+                <w:sz w:val="20"/>
+                <w:lang w:val="es-ES"/>
+              </w:rPr>
+              <w:t>actualizará por cada paquete de trabajo realizado.</w:t>
+            </w:r>
           </w:p>
         </w:tc>
       </w:tr>
@@ -2306,7 +1775,6 @@
         <w:tc>
           <w:tcPr>
             <w:tcW w:w="363" w:type="pct"/>
-            <w:vAlign w:val="center"/>
           </w:tcPr>
           <w:p>
             <w:pPr>
@@ -2318,12 +1786,22 @@
                 <w:szCs w:val="18"/>
               </w:rPr>
             </w:pPr>
+            <w:r>
+              <w:rPr>
+                <w:rFonts w:ascii="var(--docx-minorHAnsi-font)" w:hAnsi="var(--docx-minorHAnsi-font)"/>
+                <w:b/>
+                <w:bCs/>
+                <w:color w:val="000000"/>
+                <w:sz w:val="20"/>
+                <w:szCs w:val="20"/>
+              </w:rPr>
+              <w:t>I01</w:t>
+            </w:r>
           </w:p>
         </w:tc>
         <w:tc>
           <w:tcPr>
             <w:tcW w:w="644" w:type="pct"/>
-            <w:vAlign w:val="center"/>
           </w:tcPr>
           <w:p>
             <w:pPr>
@@ -2335,23 +1813,40 @@
                 <w:szCs w:val="18"/>
               </w:rPr>
             </w:pPr>
-          </w:p>
-        </w:tc>
-        <w:tc>
-          <w:tcPr>
-            <w:tcW w:w="3993" w:type="pct"/>
-            <w:vAlign w:val="center"/>
-          </w:tcPr>
-          <w:p>
-            <w:pPr>
-              <w:spacing w:after="0" w:line="240" w:lineRule="auto"/>
+            <w:r>
               <w:rPr>
                 <w:rFonts w:eastAsia="Calibri" w:cs="HelveticaNeueLT Std Med"/>
                 <w:iCs/>
                 <w:sz w:val="18"/>
                 <w:szCs w:val="18"/>
               </w:rPr>
-            </w:pPr>
+              <w:t>1 semana</w:t>
+            </w:r>
+          </w:p>
+        </w:tc>
+        <w:tc>
+          <w:tcPr>
+            <w:tcW w:w="3993" w:type="pct"/>
+          </w:tcPr>
+          <w:p>
+            <w:pPr>
+              <w:spacing w:after="0" w:line="240" w:lineRule="auto"/>
+              <w:rPr>
+                <w:rFonts w:eastAsia="Calibri" w:cs="HelveticaNeueLT Std Med"/>
+                <w:iCs/>
+                <w:sz w:val="18"/>
+                <w:szCs w:val="18"/>
+              </w:rPr>
+            </w:pPr>
+            <w:r>
+              <w:rPr>
+                <w:rFonts w:eastAsia="Calibri" w:cs="HelveticaNeueLT Std Med"/>
+                <w:iCs/>
+                <w:sz w:val="18"/>
+                <w:szCs w:val="18"/>
+              </w:rPr>
+              <w:t>Esta es la primera iteración del desarrollo del proyecto, en la que se empezaran con las primeras funcionalidades básicas. Se desarrollarán las actividades relacionadas con el inicio y cierre de sesión por parte de usuarios y administradores además de la gestión de información del usuario. Dentro de esta iteración se realizarán paralelamente actividades de control de calidad y seguimiento de trabajo del equipo, para asegurar el buen desarrollo de la iteración.</w:t>
+            </w:r>
           </w:p>
         </w:tc>
       </w:tr>
@@ -2362,7 +1857,6 @@
         <w:tc>
           <w:tcPr>
             <w:tcW w:w="363" w:type="pct"/>
-            <w:vAlign w:val="center"/>
           </w:tcPr>
           <w:p>
             <w:pPr>
@@ -2374,12 +1868,22 @@
                 <w:szCs w:val="18"/>
               </w:rPr>
             </w:pPr>
+            <w:r>
+              <w:rPr>
+                <w:rFonts w:ascii="var(--docx-minorHAnsi-font)" w:hAnsi="var(--docx-minorHAnsi-font)"/>
+                <w:b/>
+                <w:bCs/>
+                <w:color w:val="000000"/>
+                <w:sz w:val="20"/>
+                <w:szCs w:val="20"/>
+              </w:rPr>
+              <w:t>I02</w:t>
+            </w:r>
           </w:p>
         </w:tc>
         <w:tc>
           <w:tcPr>
             <w:tcW w:w="644" w:type="pct"/>
-            <w:vAlign w:val="center"/>
           </w:tcPr>
           <w:p>
             <w:pPr>
@@ -2391,23 +1895,149 @@
                 <w:szCs w:val="18"/>
               </w:rPr>
             </w:pPr>
-          </w:p>
-        </w:tc>
-        <w:tc>
-          <w:tcPr>
-            <w:tcW w:w="3993" w:type="pct"/>
-            <w:vAlign w:val="center"/>
-          </w:tcPr>
-          <w:p>
-            <w:pPr>
-              <w:spacing w:after="0" w:line="240" w:lineRule="auto"/>
+            <w:r>
               <w:rPr>
                 <w:rFonts w:eastAsia="Calibri" w:cs="HelveticaNeueLT Std Med"/>
                 <w:iCs/>
                 <w:sz w:val="18"/>
                 <w:szCs w:val="18"/>
               </w:rPr>
-            </w:pPr>
+              <w:t>1 semana</w:t>
+            </w:r>
+          </w:p>
+        </w:tc>
+        <w:tc>
+          <w:tcPr>
+            <w:tcW w:w="3993" w:type="pct"/>
+          </w:tcPr>
+          <w:p>
+            <w:pPr>
+              <w:spacing w:after="0" w:line="240" w:lineRule="auto"/>
+              <w:rPr>
+                <w:rFonts w:eastAsia="Calibri" w:cs="HelveticaNeueLT Std Med"/>
+                <w:iCs/>
+                <w:sz w:val="18"/>
+                <w:szCs w:val="18"/>
+              </w:rPr>
+            </w:pPr>
+            <w:r>
+              <w:rPr>
+                <w:rFonts w:eastAsia="Calibri" w:cs="HelveticaNeueLT Std Med"/>
+                <w:iCs/>
+                <w:sz w:val="18"/>
+                <w:szCs w:val="18"/>
+              </w:rPr>
+              <w:t xml:space="preserve">En esta iteración, teniendo ya una base sobre donde trabajar, se </w:t>
+            </w:r>
+            <w:r>
+              <w:rPr>
+                <w:rFonts w:eastAsia="Calibri" w:cs="HelveticaNeueLT Std Med"/>
+                <w:iCs/>
+                <w:sz w:val="18"/>
+                <w:szCs w:val="18"/>
+              </w:rPr>
+              <w:t>desarrollarán</w:t>
+            </w:r>
+            <w:r>
+              <w:rPr>
+                <w:rFonts w:eastAsia="Calibri" w:cs="HelveticaNeueLT Std Med"/>
+                <w:iCs/>
+                <w:sz w:val="18"/>
+                <w:szCs w:val="18"/>
+              </w:rPr>
+              <w:t xml:space="preserve"> las actividades que permitan al usuario y administrador interactuar con todas las funcionalidades relacionadas con los cursos</w:t>
+            </w:r>
+            <w:r>
+              <w:rPr>
+                <w:rFonts w:eastAsia="Calibri" w:cs="HelveticaNeueLT Std Med"/>
+                <w:iCs/>
+                <w:sz w:val="18"/>
+                <w:szCs w:val="18"/>
+              </w:rPr>
+              <w:t>, llegando hasta el momento de la reserva de este. Dentro de esta iteración se realizarán paralelamente actividades de control de calidad y seguimiento de trabajo del equipo, para asegurar el buen desarrollo de la iteración.</w:t>
+            </w:r>
+          </w:p>
+        </w:tc>
+      </w:tr>
+      <w:tr>
+        <w:trPr>
+          <w:trHeight w:val="406"/>
+        </w:trPr>
+        <w:tc>
+          <w:tcPr>
+            <w:tcW w:w="363" w:type="pct"/>
+          </w:tcPr>
+          <w:p>
+            <w:pPr>
+              <w:spacing w:after="0" w:line="240" w:lineRule="auto"/>
+              <w:rPr>
+                <w:rFonts w:eastAsia="Calibri" w:cs="HelveticaNeueLT Std Med"/>
+                <w:iCs/>
+                <w:sz w:val="18"/>
+                <w:szCs w:val="18"/>
+              </w:rPr>
+            </w:pPr>
+            <w:r>
+              <w:rPr>
+                <w:rFonts w:ascii="var(--docx-minorHAnsi-font)" w:hAnsi="var(--docx-minorHAnsi-font)"/>
+                <w:b/>
+                <w:bCs/>
+                <w:color w:val="000000"/>
+                <w:sz w:val="20"/>
+                <w:szCs w:val="20"/>
+              </w:rPr>
+              <w:t>I03</w:t>
+            </w:r>
+          </w:p>
+        </w:tc>
+        <w:tc>
+          <w:tcPr>
+            <w:tcW w:w="644" w:type="pct"/>
+          </w:tcPr>
+          <w:p>
+            <w:pPr>
+              <w:spacing w:after="0" w:line="240" w:lineRule="auto"/>
+              <w:rPr>
+                <w:rFonts w:eastAsia="Calibri" w:cs="HelveticaNeueLT Std Med"/>
+                <w:iCs/>
+                <w:sz w:val="18"/>
+                <w:szCs w:val="18"/>
+              </w:rPr>
+            </w:pPr>
+            <w:r>
+              <w:rPr>
+                <w:rFonts w:eastAsia="Calibri" w:cs="HelveticaNeueLT Std Med"/>
+                <w:iCs/>
+                <w:sz w:val="18"/>
+                <w:szCs w:val="18"/>
+              </w:rPr>
+              <w:t>1 semana</w:t>
+            </w:r>
+          </w:p>
+        </w:tc>
+        <w:tc>
+          <w:tcPr>
+            <w:tcW w:w="3993" w:type="pct"/>
+          </w:tcPr>
+          <w:p>
+            <w:pPr>
+              <w:spacing w:after="0" w:line="240" w:lineRule="auto"/>
+              <w:rPr>
+                <w:rFonts w:eastAsia="Calibri" w:cs="HelveticaNeueLT Std Med"/>
+                <w:iCs/>
+                <w:sz w:val="18"/>
+                <w:szCs w:val="18"/>
+              </w:rPr>
+            </w:pPr>
+            <w:r>
+              <w:rPr>
+                <w:rFonts w:eastAsia="Calibri" w:cs="HelveticaNeueLT Std Med"/>
+                <w:iCs/>
+                <w:sz w:val="18"/>
+                <w:szCs w:val="18"/>
+              </w:rPr>
+              <w:t>En la última iteración del desarrollo, se efectuarán las ultimas funcionalidades. Estas serán las funcionalidades de compra de los cursos y la posterior notificación al usuario de toda la información referente al curso. Dentro de esta iteración se realizarán paralelamente actividades de control de calidad y seguimiento de trabajo del equipo, para asegurar el buen desarrollo de la iteración.</w:t>
+            </w:r>
           </w:p>
         </w:tc>
       </w:tr>

</xml_diff>